<commit_message>
add partial gamepad control
</commit_message>
<xml_diff>
--- a/Записи/Призрак девушки.docx
+++ b/Записи/Призрак девушки.docx
@@ -48,15 +48,7 @@
         </w:numPr>
       </w:pPr>
       <w:r>
-        <w:t xml:space="preserve">Пусть будет больше </w:t>
-      </w:r>
-      <w:proofErr w:type="gramStart"/>
-      <w:r>
-        <w:t>атак</w:t>
-      </w:r>
-      <w:proofErr w:type="gramEnd"/>
-      <w:r>
-        <w:t xml:space="preserve"> в которых надо наход</w:t>
+        <w:t>Пусть будет больше атак в которых надо наход</w:t>
       </w:r>
       <w:r>
         <w:t>ится только в определённом месте</w:t>
@@ -75,6 +67,48 @@
       </w:r>
       <w:r>
         <w:t>.</w:t>
+      </w:r>
+    </w:p>
+    <w:p>
+      <w:pPr>
+        <w:pStyle w:val="a3"/>
+        <w:numPr>
+          <w:ilvl w:val="0"/>
+          <w:numId w:val="2"/>
+        </w:numPr>
+      </w:pPr>
+      <w:r>
+        <w:t>Пусть пламя будет появляться в третьей фазе битвы</w:t>
+      </w:r>
+    </w:p>
+    <w:p>
+      <w:pPr>
+        <w:pStyle w:val="a3"/>
+        <w:numPr>
+          <w:ilvl w:val="0"/>
+          <w:numId w:val="2"/>
+        </w:numPr>
+      </w:pPr>
+      <w:r>
+        <w:t>Пусть будет</w:t>
+      </w:r>
+      <w:r>
+        <w:t xml:space="preserve"> способ подлечиться (казуалы, пл</w:t>
+      </w:r>
+      <w:r>
+        <w:t>из)</w:t>
+      </w:r>
+    </w:p>
+    <w:p>
+      <w:pPr>
+        <w:pStyle w:val="a3"/>
+        <w:numPr>
+          <w:ilvl w:val="0"/>
+          <w:numId w:val="2"/>
+        </w:numPr>
+      </w:pPr>
+      <w:r>
+        <w:t>Платформа не должна мешать.</w:t>
       </w:r>
       <w:bookmarkStart w:id="0" w:name="_GoBack"/>
       <w:bookmarkEnd w:id="0"/>

</xml_diff>